<commit_message>
Video Analytics using CNN
</commit_message>
<xml_diff>
--- a/Introduction to Convolutional Neural Networks/01-Introduction to Convolutional Neural Networks .docx
+++ b/Introduction to Convolutional Neural Networks/01-Introduction to Convolutional Neural Networks .docx
@@ -590,6 +590,1112 @@
                     <a:xfrm>
                       <a:off x="0" y="0"/>
                       <a:ext cx="6858000" cy="2990850"/>
+                    </a:xfrm>
+                    <a:prstGeom prst="rect">
+                      <a:avLst/>
+                    </a:prstGeom>
+                  </pic:spPr>
+                </pic:pic>
+              </a:graphicData>
+            </a:graphic>
+          </wp:inline>
+        </w:drawing>
+      </w:r>
+    </w:p>
+    <w:p>
+      <w:r>
+        <w:drawing>
+          <wp:inline distT="0" distB="0" distL="0" distR="0" wp14:anchorId="13865431" wp14:editId="3BC85860">
+            <wp:extent cx="6858000" cy="1828800"/>
+            <wp:effectExtent l="0" t="0" r="0" b="0"/>
+            <wp:docPr id="17" name="Picture 17"/>
+            <wp:cNvGraphicFramePr>
+              <a:graphicFrameLocks xmlns:a="http://schemas.openxmlformats.org/drawingml/2006/main" noChangeAspect="1"/>
+            </wp:cNvGraphicFramePr>
+            <a:graphic xmlns:a="http://schemas.openxmlformats.org/drawingml/2006/main">
+              <a:graphicData uri="http://schemas.openxmlformats.org/drawingml/2006/picture">
+                <pic:pic xmlns:pic="http://schemas.openxmlformats.org/drawingml/2006/picture">
+                  <pic:nvPicPr>
+                    <pic:cNvPr id="1" name=""/>
+                    <pic:cNvPicPr/>
+                  </pic:nvPicPr>
+                  <pic:blipFill>
+                    <a:blip r:embed="rId20"/>
+                    <a:stretch>
+                      <a:fillRect/>
+                    </a:stretch>
+                  </pic:blipFill>
+                  <pic:spPr>
+                    <a:xfrm>
+                      <a:off x="0" y="0"/>
+                      <a:ext cx="6858000" cy="1828800"/>
+                    </a:xfrm>
+                    <a:prstGeom prst="rect">
+                      <a:avLst/>
+                    </a:prstGeom>
+                  </pic:spPr>
+                </pic:pic>
+              </a:graphicData>
+            </a:graphic>
+          </wp:inline>
+        </w:drawing>
+      </w:r>
+    </w:p>
+    <w:p>
+      <w:r>
+        <w:lastRenderedPageBreak/>
+        <w:drawing>
+          <wp:inline distT="0" distB="0" distL="0" distR="0" wp14:anchorId="07DCC797" wp14:editId="129DE0A2">
+            <wp:extent cx="6858000" cy="3003550"/>
+            <wp:effectExtent l="0" t="0" r="0" b="6350"/>
+            <wp:docPr id="18" name="Picture 18"/>
+            <wp:cNvGraphicFramePr>
+              <a:graphicFrameLocks xmlns:a="http://schemas.openxmlformats.org/drawingml/2006/main" noChangeAspect="1"/>
+            </wp:cNvGraphicFramePr>
+            <a:graphic xmlns:a="http://schemas.openxmlformats.org/drawingml/2006/main">
+              <a:graphicData uri="http://schemas.openxmlformats.org/drawingml/2006/picture">
+                <pic:pic xmlns:pic="http://schemas.openxmlformats.org/drawingml/2006/picture">
+                  <pic:nvPicPr>
+                    <pic:cNvPr id="1" name=""/>
+                    <pic:cNvPicPr/>
+                  </pic:nvPicPr>
+                  <pic:blipFill>
+                    <a:blip r:embed="rId21"/>
+                    <a:stretch>
+                      <a:fillRect/>
+                    </a:stretch>
+                  </pic:blipFill>
+                  <pic:spPr>
+                    <a:xfrm>
+                      <a:off x="0" y="0"/>
+                      <a:ext cx="6858000" cy="3003550"/>
+                    </a:xfrm>
+                    <a:prstGeom prst="rect">
+                      <a:avLst/>
+                    </a:prstGeom>
+                  </pic:spPr>
+                </pic:pic>
+              </a:graphicData>
+            </a:graphic>
+          </wp:inline>
+        </w:drawing>
+      </w:r>
+    </w:p>
+    <w:p>
+      <w:r>
+        <w:drawing>
+          <wp:inline distT="0" distB="0" distL="0" distR="0" wp14:anchorId="143D40DC" wp14:editId="5F9AAEB1">
+            <wp:extent cx="6858000" cy="4939030"/>
+            <wp:effectExtent l="0" t="0" r="0" b="0"/>
+            <wp:docPr id="19" name="Picture 19"/>
+            <wp:cNvGraphicFramePr>
+              <a:graphicFrameLocks xmlns:a="http://schemas.openxmlformats.org/drawingml/2006/main" noChangeAspect="1"/>
+            </wp:cNvGraphicFramePr>
+            <a:graphic xmlns:a="http://schemas.openxmlformats.org/drawingml/2006/main">
+              <a:graphicData uri="http://schemas.openxmlformats.org/drawingml/2006/picture">
+                <pic:pic xmlns:pic="http://schemas.openxmlformats.org/drawingml/2006/picture">
+                  <pic:nvPicPr>
+                    <pic:cNvPr id="1" name=""/>
+                    <pic:cNvPicPr/>
+                  </pic:nvPicPr>
+                  <pic:blipFill>
+                    <a:blip r:embed="rId22"/>
+                    <a:stretch>
+                      <a:fillRect/>
+                    </a:stretch>
+                  </pic:blipFill>
+                  <pic:spPr>
+                    <a:xfrm>
+                      <a:off x="0" y="0"/>
+                      <a:ext cx="6858000" cy="4939030"/>
+                    </a:xfrm>
+                    <a:prstGeom prst="rect">
+                      <a:avLst/>
+                    </a:prstGeom>
+                  </pic:spPr>
+                </pic:pic>
+              </a:graphicData>
+            </a:graphic>
+          </wp:inline>
+        </w:drawing>
+      </w:r>
+    </w:p>
+    <w:p>
+      <w:r>
+        <w:lastRenderedPageBreak/>
+        <w:drawing>
+          <wp:inline distT="0" distB="0" distL="0" distR="0" wp14:anchorId="1F213BDB" wp14:editId="75C47458">
+            <wp:extent cx="6858000" cy="1240790"/>
+            <wp:effectExtent l="0" t="0" r="0" b="0"/>
+            <wp:docPr id="20" name="Picture 20"/>
+            <wp:cNvGraphicFramePr>
+              <a:graphicFrameLocks xmlns:a="http://schemas.openxmlformats.org/drawingml/2006/main" noChangeAspect="1"/>
+            </wp:cNvGraphicFramePr>
+            <a:graphic xmlns:a="http://schemas.openxmlformats.org/drawingml/2006/main">
+              <a:graphicData uri="http://schemas.openxmlformats.org/drawingml/2006/picture">
+                <pic:pic xmlns:pic="http://schemas.openxmlformats.org/drawingml/2006/picture">
+                  <pic:nvPicPr>
+                    <pic:cNvPr id="1" name=""/>
+                    <pic:cNvPicPr/>
+                  </pic:nvPicPr>
+                  <pic:blipFill>
+                    <a:blip r:embed="rId23"/>
+                    <a:stretch>
+                      <a:fillRect/>
+                    </a:stretch>
+                  </pic:blipFill>
+                  <pic:spPr>
+                    <a:xfrm>
+                      <a:off x="0" y="0"/>
+                      <a:ext cx="6858000" cy="1240790"/>
+                    </a:xfrm>
+                    <a:prstGeom prst="rect">
+                      <a:avLst/>
+                    </a:prstGeom>
+                  </pic:spPr>
+                </pic:pic>
+              </a:graphicData>
+            </a:graphic>
+          </wp:inline>
+        </w:drawing>
+      </w:r>
+    </w:p>
+    <w:p>
+      <w:r>
+        <w:drawing>
+          <wp:inline distT="0" distB="0" distL="0" distR="0" wp14:anchorId="00C0F388" wp14:editId="3F04B63F">
+            <wp:extent cx="6858000" cy="3607435"/>
+            <wp:effectExtent l="0" t="0" r="0" b="0"/>
+            <wp:docPr id="21" name="Picture 21"/>
+            <wp:cNvGraphicFramePr>
+              <a:graphicFrameLocks xmlns:a="http://schemas.openxmlformats.org/drawingml/2006/main" noChangeAspect="1"/>
+            </wp:cNvGraphicFramePr>
+            <a:graphic xmlns:a="http://schemas.openxmlformats.org/drawingml/2006/main">
+              <a:graphicData uri="http://schemas.openxmlformats.org/drawingml/2006/picture">
+                <pic:pic xmlns:pic="http://schemas.openxmlformats.org/drawingml/2006/picture">
+                  <pic:nvPicPr>
+                    <pic:cNvPr id="1" name=""/>
+                    <pic:cNvPicPr/>
+                  </pic:nvPicPr>
+                  <pic:blipFill>
+                    <a:blip r:embed="rId24"/>
+                    <a:stretch>
+                      <a:fillRect/>
+                    </a:stretch>
+                  </pic:blipFill>
+                  <pic:spPr>
+                    <a:xfrm>
+                      <a:off x="0" y="0"/>
+                      <a:ext cx="6858000" cy="3607435"/>
+                    </a:xfrm>
+                    <a:prstGeom prst="rect">
+                      <a:avLst/>
+                    </a:prstGeom>
+                  </pic:spPr>
+                </pic:pic>
+              </a:graphicData>
+            </a:graphic>
+          </wp:inline>
+        </w:drawing>
+      </w:r>
+    </w:p>
+    <w:p>
+      <w:r>
+        <w:drawing>
+          <wp:inline distT="0" distB="0" distL="0" distR="0" wp14:anchorId="10FC1B73" wp14:editId="32B5C094">
+            <wp:extent cx="3362794" cy="2105319"/>
+            <wp:effectExtent l="0" t="0" r="0" b="9525"/>
+            <wp:docPr id="22" name="Picture 22"/>
+            <wp:cNvGraphicFramePr>
+              <a:graphicFrameLocks xmlns:a="http://schemas.openxmlformats.org/drawingml/2006/main" noChangeAspect="1"/>
+            </wp:cNvGraphicFramePr>
+            <a:graphic xmlns:a="http://schemas.openxmlformats.org/drawingml/2006/main">
+              <a:graphicData uri="http://schemas.openxmlformats.org/drawingml/2006/picture">
+                <pic:pic xmlns:pic="http://schemas.openxmlformats.org/drawingml/2006/picture">
+                  <pic:nvPicPr>
+                    <pic:cNvPr id="1" name=""/>
+                    <pic:cNvPicPr/>
+                  </pic:nvPicPr>
+                  <pic:blipFill>
+                    <a:blip r:embed="rId25"/>
+                    <a:stretch>
+                      <a:fillRect/>
+                    </a:stretch>
+                  </pic:blipFill>
+                  <pic:spPr>
+                    <a:xfrm>
+                      <a:off x="0" y="0"/>
+                      <a:ext cx="3362794" cy="2105319"/>
+                    </a:xfrm>
+                    <a:prstGeom prst="rect">
+                      <a:avLst/>
+                    </a:prstGeom>
+                  </pic:spPr>
+                </pic:pic>
+              </a:graphicData>
+            </a:graphic>
+          </wp:inline>
+        </w:drawing>
+      </w:r>
+    </w:p>
+    <w:p>
+      <w:r>
+        <w:drawing>
+          <wp:inline distT="0" distB="0" distL="0" distR="0" wp14:anchorId="414FF9CE" wp14:editId="5A103E3F">
+            <wp:extent cx="6858000" cy="1460500"/>
+            <wp:effectExtent l="0" t="0" r="0" b="6350"/>
+            <wp:docPr id="23" name="Picture 23"/>
+            <wp:cNvGraphicFramePr>
+              <a:graphicFrameLocks xmlns:a="http://schemas.openxmlformats.org/drawingml/2006/main" noChangeAspect="1"/>
+            </wp:cNvGraphicFramePr>
+            <a:graphic xmlns:a="http://schemas.openxmlformats.org/drawingml/2006/main">
+              <a:graphicData uri="http://schemas.openxmlformats.org/drawingml/2006/picture">
+                <pic:pic xmlns:pic="http://schemas.openxmlformats.org/drawingml/2006/picture">
+                  <pic:nvPicPr>
+                    <pic:cNvPr id="1" name=""/>
+                    <pic:cNvPicPr/>
+                  </pic:nvPicPr>
+                  <pic:blipFill>
+                    <a:blip r:embed="rId26"/>
+                    <a:stretch>
+                      <a:fillRect/>
+                    </a:stretch>
+                  </pic:blipFill>
+                  <pic:spPr>
+                    <a:xfrm>
+                      <a:off x="0" y="0"/>
+                      <a:ext cx="6858000" cy="1460500"/>
+                    </a:xfrm>
+                    <a:prstGeom prst="rect">
+                      <a:avLst/>
+                    </a:prstGeom>
+                  </pic:spPr>
+                </pic:pic>
+              </a:graphicData>
+            </a:graphic>
+          </wp:inline>
+        </w:drawing>
+      </w:r>
+    </w:p>
+    <w:p>
+      <w:r>
+        <w:lastRenderedPageBreak/>
+        <w:drawing>
+          <wp:inline distT="0" distB="0" distL="0" distR="0" wp14:anchorId="4E4E78E8" wp14:editId="4F0359C4">
+            <wp:extent cx="6858000" cy="3504565"/>
+            <wp:effectExtent l="0" t="0" r="0" b="635"/>
+            <wp:docPr id="24" name="Picture 24"/>
+            <wp:cNvGraphicFramePr>
+              <a:graphicFrameLocks xmlns:a="http://schemas.openxmlformats.org/drawingml/2006/main" noChangeAspect="1"/>
+            </wp:cNvGraphicFramePr>
+            <a:graphic xmlns:a="http://schemas.openxmlformats.org/drawingml/2006/main">
+              <a:graphicData uri="http://schemas.openxmlformats.org/drawingml/2006/picture">
+                <pic:pic xmlns:pic="http://schemas.openxmlformats.org/drawingml/2006/picture">
+                  <pic:nvPicPr>
+                    <pic:cNvPr id="1" name=""/>
+                    <pic:cNvPicPr/>
+                  </pic:nvPicPr>
+                  <pic:blipFill>
+                    <a:blip r:embed="rId27"/>
+                    <a:stretch>
+                      <a:fillRect/>
+                    </a:stretch>
+                  </pic:blipFill>
+                  <pic:spPr>
+                    <a:xfrm>
+                      <a:off x="0" y="0"/>
+                      <a:ext cx="6858000" cy="3504565"/>
+                    </a:xfrm>
+                    <a:prstGeom prst="rect">
+                      <a:avLst/>
+                    </a:prstGeom>
+                  </pic:spPr>
+                </pic:pic>
+              </a:graphicData>
+            </a:graphic>
+          </wp:inline>
+        </w:drawing>
+      </w:r>
+    </w:p>
+    <w:p>
+      <w:r>
+        <w:drawing>
+          <wp:inline distT="0" distB="0" distL="0" distR="0" wp14:anchorId="3F266788" wp14:editId="3F5EA7AB">
+            <wp:extent cx="2562583" cy="1590897"/>
+            <wp:effectExtent l="0" t="0" r="9525" b="9525"/>
+            <wp:docPr id="25" name="Picture 25"/>
+            <wp:cNvGraphicFramePr>
+              <a:graphicFrameLocks xmlns:a="http://schemas.openxmlformats.org/drawingml/2006/main" noChangeAspect="1"/>
+            </wp:cNvGraphicFramePr>
+            <a:graphic xmlns:a="http://schemas.openxmlformats.org/drawingml/2006/main">
+              <a:graphicData uri="http://schemas.openxmlformats.org/drawingml/2006/picture">
+                <pic:pic xmlns:pic="http://schemas.openxmlformats.org/drawingml/2006/picture">
+                  <pic:nvPicPr>
+                    <pic:cNvPr id="1" name=""/>
+                    <pic:cNvPicPr/>
+                  </pic:nvPicPr>
+                  <pic:blipFill>
+                    <a:blip r:embed="rId28"/>
+                    <a:stretch>
+                      <a:fillRect/>
+                    </a:stretch>
+                  </pic:blipFill>
+                  <pic:spPr>
+                    <a:xfrm>
+                      <a:off x="0" y="0"/>
+                      <a:ext cx="2562583" cy="1590897"/>
+                    </a:xfrm>
+                    <a:prstGeom prst="rect">
+                      <a:avLst/>
+                    </a:prstGeom>
+                  </pic:spPr>
+                </pic:pic>
+              </a:graphicData>
+            </a:graphic>
+          </wp:inline>
+        </w:drawing>
+      </w:r>
+    </w:p>
+    <w:p>
+      <w:r>
+        <w:drawing>
+          <wp:inline distT="0" distB="0" distL="0" distR="0" wp14:anchorId="228A5BE8" wp14:editId="3953D860">
+            <wp:extent cx="6858000" cy="3734435"/>
+            <wp:effectExtent l="0" t="0" r="0" b="0"/>
+            <wp:docPr id="26" name="Picture 26"/>
+            <wp:cNvGraphicFramePr>
+              <a:graphicFrameLocks xmlns:a="http://schemas.openxmlformats.org/drawingml/2006/main" noChangeAspect="1"/>
+            </wp:cNvGraphicFramePr>
+            <a:graphic xmlns:a="http://schemas.openxmlformats.org/drawingml/2006/main">
+              <a:graphicData uri="http://schemas.openxmlformats.org/drawingml/2006/picture">
+                <pic:pic xmlns:pic="http://schemas.openxmlformats.org/drawingml/2006/picture">
+                  <pic:nvPicPr>
+                    <pic:cNvPr id="1" name=""/>
+                    <pic:cNvPicPr/>
+                  </pic:nvPicPr>
+                  <pic:blipFill>
+                    <a:blip r:embed="rId29"/>
+                    <a:stretch>
+                      <a:fillRect/>
+                    </a:stretch>
+                  </pic:blipFill>
+                  <pic:spPr>
+                    <a:xfrm>
+                      <a:off x="0" y="0"/>
+                      <a:ext cx="6858000" cy="3734435"/>
+                    </a:xfrm>
+                    <a:prstGeom prst="rect">
+                      <a:avLst/>
+                    </a:prstGeom>
+                  </pic:spPr>
+                </pic:pic>
+              </a:graphicData>
+            </a:graphic>
+          </wp:inline>
+        </w:drawing>
+      </w:r>
+    </w:p>
+    <w:p>
+      <w:r>
+        <w:lastRenderedPageBreak/>
+        <w:drawing>
+          <wp:inline distT="0" distB="0" distL="0" distR="0" wp14:anchorId="35150E35" wp14:editId="4BA88B2B">
+            <wp:extent cx="6858000" cy="4314825"/>
+            <wp:effectExtent l="0" t="0" r="0" b="9525"/>
+            <wp:docPr id="27" name="Picture 27"/>
+            <wp:cNvGraphicFramePr>
+              <a:graphicFrameLocks xmlns:a="http://schemas.openxmlformats.org/drawingml/2006/main" noChangeAspect="1"/>
+            </wp:cNvGraphicFramePr>
+            <a:graphic xmlns:a="http://schemas.openxmlformats.org/drawingml/2006/main">
+              <a:graphicData uri="http://schemas.openxmlformats.org/drawingml/2006/picture">
+                <pic:pic xmlns:pic="http://schemas.openxmlformats.org/drawingml/2006/picture">
+                  <pic:nvPicPr>
+                    <pic:cNvPr id="1" name=""/>
+                    <pic:cNvPicPr/>
+                  </pic:nvPicPr>
+                  <pic:blipFill>
+                    <a:blip r:embed="rId30"/>
+                    <a:stretch>
+                      <a:fillRect/>
+                    </a:stretch>
+                  </pic:blipFill>
+                  <pic:spPr>
+                    <a:xfrm>
+                      <a:off x="0" y="0"/>
+                      <a:ext cx="6858000" cy="4314825"/>
+                    </a:xfrm>
+                    <a:prstGeom prst="rect">
+                      <a:avLst/>
+                    </a:prstGeom>
+                  </pic:spPr>
+                </pic:pic>
+              </a:graphicData>
+            </a:graphic>
+          </wp:inline>
+        </w:drawing>
+      </w:r>
+    </w:p>
+    <w:p>
+      <w:r>
+        <w:drawing>
+          <wp:inline distT="0" distB="0" distL="0" distR="0" wp14:anchorId="5F64B0F4" wp14:editId="34E5693E">
+            <wp:extent cx="6763694" cy="2143424"/>
+            <wp:effectExtent l="0" t="0" r="0" b="9525"/>
+            <wp:docPr id="28" name="Picture 28"/>
+            <wp:cNvGraphicFramePr>
+              <a:graphicFrameLocks xmlns:a="http://schemas.openxmlformats.org/drawingml/2006/main" noChangeAspect="1"/>
+            </wp:cNvGraphicFramePr>
+            <a:graphic xmlns:a="http://schemas.openxmlformats.org/drawingml/2006/main">
+              <a:graphicData uri="http://schemas.openxmlformats.org/drawingml/2006/picture">
+                <pic:pic xmlns:pic="http://schemas.openxmlformats.org/drawingml/2006/picture">
+                  <pic:nvPicPr>
+                    <pic:cNvPr id="1" name=""/>
+                    <pic:cNvPicPr/>
+                  </pic:nvPicPr>
+                  <pic:blipFill>
+                    <a:blip r:embed="rId31"/>
+                    <a:stretch>
+                      <a:fillRect/>
+                    </a:stretch>
+                  </pic:blipFill>
+                  <pic:spPr>
+                    <a:xfrm>
+                      <a:off x="0" y="0"/>
+                      <a:ext cx="6763694" cy="2143424"/>
+                    </a:xfrm>
+                    <a:prstGeom prst="rect">
+                      <a:avLst/>
+                    </a:prstGeom>
+                  </pic:spPr>
+                </pic:pic>
+              </a:graphicData>
+            </a:graphic>
+          </wp:inline>
+        </w:drawing>
+      </w:r>
+      <w:r>
+        <w:t>s</w:t>
+      </w:r>
+    </w:p>
+    <w:p>
+      <w:r>
+        <w:lastRenderedPageBreak/>
+        <w:drawing>
+          <wp:inline distT="0" distB="0" distL="0" distR="0" wp14:anchorId="7CDB98B4" wp14:editId="0F7E35B8">
+            <wp:extent cx="6763694" cy="4020111"/>
+            <wp:effectExtent l="0" t="0" r="0" b="0"/>
+            <wp:docPr id="29" name="Picture 29"/>
+            <wp:cNvGraphicFramePr>
+              <a:graphicFrameLocks xmlns:a="http://schemas.openxmlformats.org/drawingml/2006/main" noChangeAspect="1"/>
+            </wp:cNvGraphicFramePr>
+            <a:graphic xmlns:a="http://schemas.openxmlformats.org/drawingml/2006/main">
+              <a:graphicData uri="http://schemas.openxmlformats.org/drawingml/2006/picture">
+                <pic:pic xmlns:pic="http://schemas.openxmlformats.org/drawingml/2006/picture">
+                  <pic:nvPicPr>
+                    <pic:cNvPr id="1" name=""/>
+                    <pic:cNvPicPr/>
+                  </pic:nvPicPr>
+                  <pic:blipFill>
+                    <a:blip r:embed="rId32"/>
+                    <a:stretch>
+                      <a:fillRect/>
+                    </a:stretch>
+                  </pic:blipFill>
+                  <pic:spPr>
+                    <a:xfrm>
+                      <a:off x="0" y="0"/>
+                      <a:ext cx="6763694" cy="4020111"/>
+                    </a:xfrm>
+                    <a:prstGeom prst="rect">
+                      <a:avLst/>
+                    </a:prstGeom>
+                  </pic:spPr>
+                </pic:pic>
+              </a:graphicData>
+            </a:graphic>
+          </wp:inline>
+        </w:drawing>
+      </w:r>
+    </w:p>
+    <w:p>
+      <w:r>
+        <w:lastRenderedPageBreak/>
+        <w:drawing>
+          <wp:inline distT="0" distB="0" distL="0" distR="0" wp14:anchorId="47BD9AB1" wp14:editId="475500CB">
+            <wp:extent cx="6858000" cy="5361305"/>
+            <wp:effectExtent l="0" t="0" r="0" b="0"/>
+            <wp:docPr id="31" name="Picture 31"/>
+            <wp:cNvGraphicFramePr>
+              <a:graphicFrameLocks xmlns:a="http://schemas.openxmlformats.org/drawingml/2006/main" noChangeAspect="1"/>
+            </wp:cNvGraphicFramePr>
+            <a:graphic xmlns:a="http://schemas.openxmlformats.org/drawingml/2006/main">
+              <a:graphicData uri="http://schemas.openxmlformats.org/drawingml/2006/picture">
+                <pic:pic xmlns:pic="http://schemas.openxmlformats.org/drawingml/2006/picture">
+                  <pic:nvPicPr>
+                    <pic:cNvPr id="1" name=""/>
+                    <pic:cNvPicPr/>
+                  </pic:nvPicPr>
+                  <pic:blipFill>
+                    <a:blip r:embed="rId33"/>
+                    <a:stretch>
+                      <a:fillRect/>
+                    </a:stretch>
+                  </pic:blipFill>
+                  <pic:spPr>
+                    <a:xfrm>
+                      <a:off x="0" y="0"/>
+                      <a:ext cx="6858000" cy="5361305"/>
+                    </a:xfrm>
+                    <a:prstGeom prst="rect">
+                      <a:avLst/>
+                    </a:prstGeom>
+                  </pic:spPr>
+                </pic:pic>
+              </a:graphicData>
+            </a:graphic>
+          </wp:inline>
+        </w:drawing>
+      </w:r>
+    </w:p>
+    <w:p>
+      <w:r>
+        <w:drawing>
+          <wp:inline distT="0" distB="0" distL="0" distR="0" wp14:anchorId="12ABBBDC" wp14:editId="4CA49EA2">
+            <wp:extent cx="6858000" cy="2905760"/>
+            <wp:effectExtent l="0" t="0" r="0" b="8890"/>
+            <wp:docPr id="32" name="Picture 32"/>
+            <wp:cNvGraphicFramePr>
+              <a:graphicFrameLocks xmlns:a="http://schemas.openxmlformats.org/drawingml/2006/main" noChangeAspect="1"/>
+            </wp:cNvGraphicFramePr>
+            <a:graphic xmlns:a="http://schemas.openxmlformats.org/drawingml/2006/main">
+              <a:graphicData uri="http://schemas.openxmlformats.org/drawingml/2006/picture">
+                <pic:pic xmlns:pic="http://schemas.openxmlformats.org/drawingml/2006/picture">
+                  <pic:nvPicPr>
+                    <pic:cNvPr id="1" name=""/>
+                    <pic:cNvPicPr/>
+                  </pic:nvPicPr>
+                  <pic:blipFill>
+                    <a:blip r:embed="rId34"/>
+                    <a:stretch>
+                      <a:fillRect/>
+                    </a:stretch>
+                  </pic:blipFill>
+                  <pic:spPr>
+                    <a:xfrm>
+                      <a:off x="0" y="0"/>
+                      <a:ext cx="6858000" cy="2905760"/>
+                    </a:xfrm>
+                    <a:prstGeom prst="rect">
+                      <a:avLst/>
+                    </a:prstGeom>
+                  </pic:spPr>
+                </pic:pic>
+              </a:graphicData>
+            </a:graphic>
+          </wp:inline>
+        </w:drawing>
+      </w:r>
+    </w:p>
+    <w:p>
+      <w:r>
+        <w:lastRenderedPageBreak/>
+        <w:drawing>
+          <wp:inline distT="0" distB="0" distL="0" distR="0" wp14:anchorId="6890EA0F" wp14:editId="52CDB151">
+            <wp:extent cx="6858000" cy="3675380"/>
+            <wp:effectExtent l="0" t="0" r="0" b="1270"/>
+            <wp:docPr id="33" name="Picture 33"/>
+            <wp:cNvGraphicFramePr>
+              <a:graphicFrameLocks xmlns:a="http://schemas.openxmlformats.org/drawingml/2006/main" noChangeAspect="1"/>
+            </wp:cNvGraphicFramePr>
+            <a:graphic xmlns:a="http://schemas.openxmlformats.org/drawingml/2006/main">
+              <a:graphicData uri="http://schemas.openxmlformats.org/drawingml/2006/picture">
+                <pic:pic xmlns:pic="http://schemas.openxmlformats.org/drawingml/2006/picture">
+                  <pic:nvPicPr>
+                    <pic:cNvPr id="1" name=""/>
+                    <pic:cNvPicPr/>
+                  </pic:nvPicPr>
+                  <pic:blipFill>
+                    <a:blip r:embed="rId35"/>
+                    <a:stretch>
+                      <a:fillRect/>
+                    </a:stretch>
+                  </pic:blipFill>
+                  <pic:spPr>
+                    <a:xfrm>
+                      <a:off x="0" y="0"/>
+                      <a:ext cx="6858000" cy="3675380"/>
+                    </a:xfrm>
+                    <a:prstGeom prst="rect">
+                      <a:avLst/>
+                    </a:prstGeom>
+                  </pic:spPr>
+                </pic:pic>
+              </a:graphicData>
+            </a:graphic>
+          </wp:inline>
+        </w:drawing>
+      </w:r>
+    </w:p>
+    <w:p>
+      <w:r>
+        <w:drawing>
+          <wp:inline distT="0" distB="0" distL="0" distR="0" wp14:anchorId="594AC9F2" wp14:editId="349A2481">
+            <wp:extent cx="6858000" cy="3395980"/>
+            <wp:effectExtent l="0" t="0" r="0" b="0"/>
+            <wp:docPr id="34" name="Picture 34"/>
+            <wp:cNvGraphicFramePr>
+              <a:graphicFrameLocks xmlns:a="http://schemas.openxmlformats.org/drawingml/2006/main" noChangeAspect="1"/>
+            </wp:cNvGraphicFramePr>
+            <a:graphic xmlns:a="http://schemas.openxmlformats.org/drawingml/2006/main">
+              <a:graphicData uri="http://schemas.openxmlformats.org/drawingml/2006/picture">
+                <pic:pic xmlns:pic="http://schemas.openxmlformats.org/drawingml/2006/picture">
+                  <pic:nvPicPr>
+                    <pic:cNvPr id="1" name=""/>
+                    <pic:cNvPicPr/>
+                  </pic:nvPicPr>
+                  <pic:blipFill>
+                    <a:blip r:embed="rId36"/>
+                    <a:stretch>
+                      <a:fillRect/>
+                    </a:stretch>
+                  </pic:blipFill>
+                  <pic:spPr>
+                    <a:xfrm>
+                      <a:off x="0" y="0"/>
+                      <a:ext cx="6858000" cy="3395980"/>
+                    </a:xfrm>
+                    <a:prstGeom prst="rect">
+                      <a:avLst/>
+                    </a:prstGeom>
+                  </pic:spPr>
+                </pic:pic>
+              </a:graphicData>
+            </a:graphic>
+          </wp:inline>
+        </w:drawing>
+      </w:r>
+    </w:p>
+    <w:p>
+      <w:r>
+        <w:lastRenderedPageBreak/>
+        <w:drawing>
+          <wp:inline distT="0" distB="0" distL="0" distR="0" wp14:anchorId="1E8FC1C9" wp14:editId="0C0A04EE">
+            <wp:extent cx="6773220" cy="5001323"/>
+            <wp:effectExtent l="0" t="0" r="8890" b="8890"/>
+            <wp:docPr id="35" name="Picture 35"/>
+            <wp:cNvGraphicFramePr>
+              <a:graphicFrameLocks xmlns:a="http://schemas.openxmlformats.org/drawingml/2006/main" noChangeAspect="1"/>
+            </wp:cNvGraphicFramePr>
+            <a:graphic xmlns:a="http://schemas.openxmlformats.org/drawingml/2006/main">
+              <a:graphicData uri="http://schemas.openxmlformats.org/drawingml/2006/picture">
+                <pic:pic xmlns:pic="http://schemas.openxmlformats.org/drawingml/2006/picture">
+                  <pic:nvPicPr>
+                    <pic:cNvPr id="1" name=""/>
+                    <pic:cNvPicPr/>
+                  </pic:nvPicPr>
+                  <pic:blipFill>
+                    <a:blip r:embed="rId37"/>
+                    <a:stretch>
+                      <a:fillRect/>
+                    </a:stretch>
+                  </pic:blipFill>
+                  <pic:spPr>
+                    <a:xfrm>
+                      <a:off x="0" y="0"/>
+                      <a:ext cx="6773220" cy="5001323"/>
+                    </a:xfrm>
+                    <a:prstGeom prst="rect">
+                      <a:avLst/>
+                    </a:prstGeom>
+                  </pic:spPr>
+                </pic:pic>
+              </a:graphicData>
+            </a:graphic>
+          </wp:inline>
+        </w:drawing>
+      </w:r>
+    </w:p>
+    <w:p>
+      <w:r>
+        <w:drawing>
+          <wp:inline distT="0" distB="0" distL="0" distR="0" wp14:anchorId="3560FF76" wp14:editId="65351A65">
+            <wp:extent cx="6782747" cy="3381847"/>
+            <wp:effectExtent l="0" t="0" r="0" b="9525"/>
+            <wp:docPr id="36" name="Picture 36"/>
+            <wp:cNvGraphicFramePr>
+              <a:graphicFrameLocks xmlns:a="http://schemas.openxmlformats.org/drawingml/2006/main" noChangeAspect="1"/>
+            </wp:cNvGraphicFramePr>
+            <a:graphic xmlns:a="http://schemas.openxmlformats.org/drawingml/2006/main">
+              <a:graphicData uri="http://schemas.openxmlformats.org/drawingml/2006/picture">
+                <pic:pic xmlns:pic="http://schemas.openxmlformats.org/drawingml/2006/picture">
+                  <pic:nvPicPr>
+                    <pic:cNvPr id="1" name=""/>
+                    <pic:cNvPicPr/>
+                  </pic:nvPicPr>
+                  <pic:blipFill>
+                    <a:blip r:embed="rId38"/>
+                    <a:stretch>
+                      <a:fillRect/>
+                    </a:stretch>
+                  </pic:blipFill>
+                  <pic:spPr>
+                    <a:xfrm>
+                      <a:off x="0" y="0"/>
+                      <a:ext cx="6782747" cy="3381847"/>
+                    </a:xfrm>
+                    <a:prstGeom prst="rect">
+                      <a:avLst/>
+                    </a:prstGeom>
+                  </pic:spPr>
+                </pic:pic>
+              </a:graphicData>
+            </a:graphic>
+          </wp:inline>
+        </w:drawing>
+      </w:r>
+    </w:p>
+    <w:p/>
+    <w:p>
+      <w:r>
+        <w:lastRenderedPageBreak/>
+        <w:drawing>
+          <wp:inline distT="0" distB="0" distL="0" distR="0" wp14:anchorId="71471094" wp14:editId="4E53EBD6">
+            <wp:extent cx="6754168" cy="2657846"/>
+            <wp:effectExtent l="0" t="0" r="8890" b="9525"/>
+            <wp:docPr id="37" name="Picture 37"/>
+            <wp:cNvGraphicFramePr>
+              <a:graphicFrameLocks xmlns:a="http://schemas.openxmlformats.org/drawingml/2006/main" noChangeAspect="1"/>
+            </wp:cNvGraphicFramePr>
+            <a:graphic xmlns:a="http://schemas.openxmlformats.org/drawingml/2006/main">
+              <a:graphicData uri="http://schemas.openxmlformats.org/drawingml/2006/picture">
+                <pic:pic xmlns:pic="http://schemas.openxmlformats.org/drawingml/2006/picture">
+                  <pic:nvPicPr>
+                    <pic:cNvPr id="1" name=""/>
+                    <pic:cNvPicPr/>
+                  </pic:nvPicPr>
+                  <pic:blipFill>
+                    <a:blip r:embed="rId39"/>
+                    <a:stretch>
+                      <a:fillRect/>
+                    </a:stretch>
+                  </pic:blipFill>
+                  <pic:spPr>
+                    <a:xfrm>
+                      <a:off x="0" y="0"/>
+                      <a:ext cx="6754168" cy="2657846"/>
+                    </a:xfrm>
+                    <a:prstGeom prst="rect">
+                      <a:avLst/>
+                    </a:prstGeom>
+                  </pic:spPr>
+                </pic:pic>
+              </a:graphicData>
+            </a:graphic>
+          </wp:inline>
+        </w:drawing>
+      </w:r>
+    </w:p>
+    <w:p>
+      <w:r>
+        <w:drawing>
+          <wp:inline distT="0" distB="0" distL="0" distR="0" wp14:anchorId="149E8A9D" wp14:editId="1A9F4D1C">
+            <wp:extent cx="6858000" cy="2242820"/>
+            <wp:effectExtent l="0" t="0" r="0" b="5080"/>
+            <wp:docPr id="38" name="Picture 38"/>
+            <wp:cNvGraphicFramePr>
+              <a:graphicFrameLocks xmlns:a="http://schemas.openxmlformats.org/drawingml/2006/main" noChangeAspect="1"/>
+            </wp:cNvGraphicFramePr>
+            <a:graphic xmlns:a="http://schemas.openxmlformats.org/drawingml/2006/main">
+              <a:graphicData uri="http://schemas.openxmlformats.org/drawingml/2006/picture">
+                <pic:pic xmlns:pic="http://schemas.openxmlformats.org/drawingml/2006/picture">
+                  <pic:nvPicPr>
+                    <pic:cNvPr id="1" name=""/>
+                    <pic:cNvPicPr/>
+                  </pic:nvPicPr>
+                  <pic:blipFill>
+                    <a:blip r:embed="rId40"/>
+                    <a:stretch>
+                      <a:fillRect/>
+                    </a:stretch>
+                  </pic:blipFill>
+                  <pic:spPr>
+                    <a:xfrm>
+                      <a:off x="0" y="0"/>
+                      <a:ext cx="6858000" cy="2242820"/>
+                    </a:xfrm>
+                    <a:prstGeom prst="rect">
+                      <a:avLst/>
+                    </a:prstGeom>
+                  </pic:spPr>
+                </pic:pic>
+              </a:graphicData>
+            </a:graphic>
+          </wp:inline>
+        </w:drawing>
+      </w:r>
+    </w:p>
+    <w:p>
+      <w:r>
+        <w:drawing>
+          <wp:inline distT="0" distB="0" distL="0" distR="0" wp14:anchorId="7F7FFDF4" wp14:editId="6C3E68D5">
+            <wp:extent cx="6830378" cy="2286319"/>
+            <wp:effectExtent l="0" t="0" r="8890" b="0"/>
+            <wp:docPr id="39" name="Picture 39"/>
+            <wp:cNvGraphicFramePr>
+              <a:graphicFrameLocks xmlns:a="http://schemas.openxmlformats.org/drawingml/2006/main" noChangeAspect="1"/>
+            </wp:cNvGraphicFramePr>
+            <a:graphic xmlns:a="http://schemas.openxmlformats.org/drawingml/2006/main">
+              <a:graphicData uri="http://schemas.openxmlformats.org/drawingml/2006/picture">
+                <pic:pic xmlns:pic="http://schemas.openxmlformats.org/drawingml/2006/picture">
+                  <pic:nvPicPr>
+                    <pic:cNvPr id="1" name=""/>
+                    <pic:cNvPicPr/>
+                  </pic:nvPicPr>
+                  <pic:blipFill>
+                    <a:blip r:embed="rId41"/>
+                    <a:stretch>
+                      <a:fillRect/>
+                    </a:stretch>
+                  </pic:blipFill>
+                  <pic:spPr>
+                    <a:xfrm>
+                      <a:off x="0" y="0"/>
+                      <a:ext cx="6830378" cy="2286319"/>
+                    </a:xfrm>
+                    <a:prstGeom prst="rect">
+                      <a:avLst/>
+                    </a:prstGeom>
+                  </pic:spPr>
+                </pic:pic>
+              </a:graphicData>
+            </a:graphic>
+          </wp:inline>
+        </w:drawing>
+      </w:r>
+    </w:p>
+    <w:p/>
+    <w:p>
+      <w:r>
+        <w:lastRenderedPageBreak/>
+        <w:drawing>
+          <wp:inline distT="0" distB="0" distL="0" distR="0" wp14:anchorId="06C8D724" wp14:editId="6CC07A54">
+            <wp:extent cx="6858000" cy="2029460"/>
+            <wp:effectExtent l="0" t="0" r="0" b="8890"/>
+            <wp:docPr id="40" name="Picture 40"/>
+            <wp:cNvGraphicFramePr>
+              <a:graphicFrameLocks xmlns:a="http://schemas.openxmlformats.org/drawingml/2006/main" noChangeAspect="1"/>
+            </wp:cNvGraphicFramePr>
+            <a:graphic xmlns:a="http://schemas.openxmlformats.org/drawingml/2006/main">
+              <a:graphicData uri="http://schemas.openxmlformats.org/drawingml/2006/picture">
+                <pic:pic xmlns:pic="http://schemas.openxmlformats.org/drawingml/2006/picture">
+                  <pic:nvPicPr>
+                    <pic:cNvPr id="1" name=""/>
+                    <pic:cNvPicPr/>
+                  </pic:nvPicPr>
+                  <pic:blipFill>
+                    <a:blip r:embed="rId42"/>
+                    <a:stretch>
+                      <a:fillRect/>
+                    </a:stretch>
+                  </pic:blipFill>
+                  <pic:spPr>
+                    <a:xfrm>
+                      <a:off x="0" y="0"/>
+                      <a:ext cx="6858000" cy="2029460"/>
+                    </a:xfrm>
+                    <a:prstGeom prst="rect">
+                      <a:avLst/>
+                    </a:prstGeom>
+                  </pic:spPr>
+                </pic:pic>
+              </a:graphicData>
+            </a:graphic>
+          </wp:inline>
+        </w:drawing>
+      </w:r>
+      <w:r>
+        <w:drawing>
+          <wp:inline distT="0" distB="0" distL="0" distR="0" wp14:anchorId="5A065A86" wp14:editId="40CBADB5">
+            <wp:extent cx="3458058" cy="2057687"/>
+            <wp:effectExtent l="0" t="0" r="9525" b="0"/>
+            <wp:docPr id="41" name="Picture 41"/>
+            <wp:cNvGraphicFramePr>
+              <a:graphicFrameLocks xmlns:a="http://schemas.openxmlformats.org/drawingml/2006/main" noChangeAspect="1"/>
+            </wp:cNvGraphicFramePr>
+            <a:graphic xmlns:a="http://schemas.openxmlformats.org/drawingml/2006/main">
+              <a:graphicData uri="http://schemas.openxmlformats.org/drawingml/2006/picture">
+                <pic:pic xmlns:pic="http://schemas.openxmlformats.org/drawingml/2006/picture">
+                  <pic:nvPicPr>
+                    <pic:cNvPr id="1" name=""/>
+                    <pic:cNvPicPr/>
+                  </pic:nvPicPr>
+                  <pic:blipFill>
+                    <a:blip r:embed="rId43"/>
+                    <a:stretch>
+                      <a:fillRect/>
+                    </a:stretch>
+                  </pic:blipFill>
+                  <pic:spPr>
+                    <a:xfrm>
+                      <a:off x="0" y="0"/>
+                      <a:ext cx="3458058" cy="2057687"/>
+                    </a:xfrm>
+                    <a:prstGeom prst="rect">
+                      <a:avLst/>
+                    </a:prstGeom>
+                  </pic:spPr>
+                </pic:pic>
+              </a:graphicData>
+            </a:graphic>
+          </wp:inline>
+        </w:drawing>
+      </w:r>
+    </w:p>
+    <w:p>
+      <w:r>
+        <w:drawing>
+          <wp:inline distT="0" distB="0" distL="0" distR="0" wp14:anchorId="68B0B073" wp14:editId="5D6E1D11">
+            <wp:extent cx="6344535" cy="3677163"/>
+            <wp:effectExtent l="0" t="0" r="0" b="0"/>
+            <wp:docPr id="43" name="Picture 43"/>
+            <wp:cNvGraphicFramePr>
+              <a:graphicFrameLocks xmlns:a="http://schemas.openxmlformats.org/drawingml/2006/main" noChangeAspect="1"/>
+            </wp:cNvGraphicFramePr>
+            <a:graphic xmlns:a="http://schemas.openxmlformats.org/drawingml/2006/main">
+              <a:graphicData uri="http://schemas.openxmlformats.org/drawingml/2006/picture">
+                <pic:pic xmlns:pic="http://schemas.openxmlformats.org/drawingml/2006/picture">
+                  <pic:nvPicPr>
+                    <pic:cNvPr id="1" name=""/>
+                    <pic:cNvPicPr/>
+                  </pic:nvPicPr>
+                  <pic:blipFill>
+                    <a:blip r:embed="rId44"/>
+                    <a:stretch>
+                      <a:fillRect/>
+                    </a:stretch>
+                  </pic:blipFill>
+                  <pic:spPr>
+                    <a:xfrm>
+                      <a:off x="0" y="0"/>
+                      <a:ext cx="6344535" cy="3677163"/>
+                    </a:xfrm>
+                    <a:prstGeom prst="rect">
+                      <a:avLst/>
+                    </a:prstGeom>
+                  </pic:spPr>
+                </pic:pic>
+              </a:graphicData>
+            </a:graphic>
+          </wp:inline>
+        </w:drawing>
+      </w:r>
+    </w:p>
+    <w:p>
+      <w:r>
+        <w:lastRenderedPageBreak/>
+        <w:drawing>
+          <wp:inline distT="0" distB="0" distL="0" distR="0" wp14:anchorId="2A5F3475" wp14:editId="216C46DF">
+            <wp:extent cx="1829055" cy="1133633"/>
+            <wp:effectExtent l="0" t="0" r="0" b="9525"/>
+            <wp:docPr id="44" name="Picture 44"/>
+            <wp:cNvGraphicFramePr>
+              <a:graphicFrameLocks xmlns:a="http://schemas.openxmlformats.org/drawingml/2006/main" noChangeAspect="1"/>
+            </wp:cNvGraphicFramePr>
+            <a:graphic xmlns:a="http://schemas.openxmlformats.org/drawingml/2006/main">
+              <a:graphicData uri="http://schemas.openxmlformats.org/drawingml/2006/picture">
+                <pic:pic xmlns:pic="http://schemas.openxmlformats.org/drawingml/2006/picture">
+                  <pic:nvPicPr>
+                    <pic:cNvPr id="1" name=""/>
+                    <pic:cNvPicPr/>
+                  </pic:nvPicPr>
+                  <pic:blipFill>
+                    <a:blip r:embed="rId45"/>
+                    <a:stretch>
+                      <a:fillRect/>
+                    </a:stretch>
+                  </pic:blipFill>
+                  <pic:spPr>
+                    <a:xfrm>
+                      <a:off x="0" y="0"/>
+                      <a:ext cx="1829055" cy="1133633"/>
+                    </a:xfrm>
+                    <a:prstGeom prst="rect">
+                      <a:avLst/>
+                    </a:prstGeom>
+                  </pic:spPr>
+                </pic:pic>
+              </a:graphicData>
+            </a:graphic>
+          </wp:inline>
+        </w:drawing>
+      </w:r>
+    </w:p>
+    <w:p>
+      <w:r>
+        <w:drawing>
+          <wp:inline distT="0" distB="0" distL="0" distR="0" wp14:anchorId="3A273276" wp14:editId="2080BE3A">
+            <wp:extent cx="6858000" cy="4984115"/>
+            <wp:effectExtent l="0" t="0" r="0" b="6985"/>
+            <wp:docPr id="45" name="Picture 45"/>
+            <wp:cNvGraphicFramePr>
+              <a:graphicFrameLocks xmlns:a="http://schemas.openxmlformats.org/drawingml/2006/main" noChangeAspect="1"/>
+            </wp:cNvGraphicFramePr>
+            <a:graphic xmlns:a="http://schemas.openxmlformats.org/drawingml/2006/main">
+              <a:graphicData uri="http://schemas.openxmlformats.org/drawingml/2006/picture">
+                <pic:pic xmlns:pic="http://schemas.openxmlformats.org/drawingml/2006/picture">
+                  <pic:nvPicPr>
+                    <pic:cNvPr id="1" name=""/>
+                    <pic:cNvPicPr/>
+                  </pic:nvPicPr>
+                  <pic:blipFill>
+                    <a:blip r:embed="rId46"/>
+                    <a:stretch>
+                      <a:fillRect/>
+                    </a:stretch>
+                  </pic:blipFill>
+                  <pic:spPr>
+                    <a:xfrm>
+                      <a:off x="0" y="0"/>
+                      <a:ext cx="6858000" cy="4984115"/>
+                    </a:xfrm>
+                    <a:prstGeom prst="rect">
+                      <a:avLst/>
+                    </a:prstGeom>
+                  </pic:spPr>
+                </pic:pic>
+              </a:graphicData>
+            </a:graphic>
+          </wp:inline>
+        </w:drawing>
+      </w:r>
+    </w:p>
+    <w:p>
+      <w:r>
+        <w:drawing>
+          <wp:inline distT="0" distB="0" distL="0" distR="0" wp14:anchorId="7595562C" wp14:editId="7D17BAFC">
+            <wp:extent cx="6725589" cy="2210108"/>
+            <wp:effectExtent l="0" t="0" r="0" b="0"/>
+            <wp:docPr id="46" name="Picture 46"/>
+            <wp:cNvGraphicFramePr>
+              <a:graphicFrameLocks xmlns:a="http://schemas.openxmlformats.org/drawingml/2006/main" noChangeAspect="1"/>
+            </wp:cNvGraphicFramePr>
+            <a:graphic xmlns:a="http://schemas.openxmlformats.org/drawingml/2006/main">
+              <a:graphicData uri="http://schemas.openxmlformats.org/drawingml/2006/picture">
+                <pic:pic xmlns:pic="http://schemas.openxmlformats.org/drawingml/2006/picture">
+                  <pic:nvPicPr>
+                    <pic:cNvPr id="1" name=""/>
+                    <pic:cNvPicPr/>
+                  </pic:nvPicPr>
+                  <pic:blipFill>
+                    <a:blip r:embed="rId47"/>
+                    <a:stretch>
+                      <a:fillRect/>
+                    </a:stretch>
+                  </pic:blipFill>
+                  <pic:spPr>
+                    <a:xfrm>
+                      <a:off x="0" y="0"/>
+                      <a:ext cx="6725589" cy="2210108"/>
                     </a:xfrm>
                     <a:prstGeom prst="rect">
                       <a:avLst/>
@@ -1391,7 +2497,7 @@
 </file>
 
 <file path=customXml/itemProps1.xml><?xml version="1.0" encoding="utf-8"?>
-<ds:datastoreItem xmlns:ds="http://schemas.openxmlformats.org/officeDocument/2006/customXml" ds:itemID="{D2762B3C-2195-455E-9115-AA2EFBC858C6}">
+<ds:datastoreItem xmlns:ds="http://schemas.openxmlformats.org/officeDocument/2006/customXml" ds:itemID="{B691EBCF-0C9A-46DF-9921-574EE9F3AC69}">
   <ds:schemaRefs>
     <ds:schemaRef ds:uri="http://schemas.openxmlformats.org/officeDocument/2006/bibliography"/>
   </ds:schemaRefs>

</xml_diff>